<commit_message>
adding Append Sum Alternative
</commit_message>
<xml_diff>
--- a/LISTS/Python Code Challenges.docx
+++ b/LISTS/Python Code Challenges.docx
@@ -1904,6 +1904,70 @@
     <w:p>
       <w:pPr>
         <w:jc w:val="both"/>
+      </w:pPr>
+    </w:p>
+    <w:p>
+      <w:pPr>
+        <w:jc w:val="center"/>
+      </w:pPr>
+      <w:r>
+        <w:rPr>
+          <w:noProof/>
+        </w:rPr>
+        <w:lastRenderedPageBreak/>
+        <w:drawing>
+          <wp:inline distT="0" distB="0" distL="0" distR="0" wp14:anchorId="023E30B6" wp14:editId="2C87F206">
+            <wp:extent cx="5410200" cy="6019800"/>
+            <wp:effectExtent l="0" t="0" r="0" b="0"/>
+            <wp:docPr id="2" name="Рисунок 2"/>
+            <wp:cNvGraphicFramePr>
+              <a:graphicFrameLocks xmlns:a="http://schemas.openxmlformats.org/drawingml/2006/main" noChangeAspect="1"/>
+            </wp:cNvGraphicFramePr>
+            <a:graphic xmlns:a="http://schemas.openxmlformats.org/drawingml/2006/main">
+              <a:graphicData uri="http://schemas.openxmlformats.org/drawingml/2006/picture">
+                <pic:pic xmlns:pic="http://schemas.openxmlformats.org/drawingml/2006/picture">
+                  <pic:nvPicPr>
+                    <pic:cNvPr id="0" name="Picture 2"/>
+                    <pic:cNvPicPr>
+                      <a:picLocks noChangeAspect="1" noChangeArrowheads="1"/>
+                    </pic:cNvPicPr>
+                  </pic:nvPicPr>
+                  <pic:blipFill>
+                    <a:blip r:embed="rId6">
+                      <a:extLst>
+                        <a:ext uri="{28A0092B-C50C-407E-A947-70E740481C1C}">
+                          <a14:useLocalDpi xmlns:a14="http://schemas.microsoft.com/office/drawing/2010/main" val="0"/>
+                        </a:ext>
+                      </a:extLst>
+                    </a:blip>
+                    <a:srcRect/>
+                    <a:stretch>
+                      <a:fillRect/>
+                    </a:stretch>
+                  </pic:blipFill>
+                  <pic:spPr bwMode="auto">
+                    <a:xfrm>
+                      <a:off x="0" y="0"/>
+                      <a:ext cx="5410200" cy="6019800"/>
+                    </a:xfrm>
+                    <a:prstGeom prst="rect">
+                      <a:avLst/>
+                    </a:prstGeom>
+                    <a:noFill/>
+                    <a:ln>
+                      <a:noFill/>
+                    </a:ln>
+                  </pic:spPr>
+                </pic:pic>
+              </a:graphicData>
+            </a:graphic>
+          </wp:inline>
+        </w:drawing>
+      </w:r>
+    </w:p>
+    <w:p>
+      <w:pPr>
+        <w:jc w:val="center"/>
       </w:pPr>
     </w:p>
     <w:p>

</xml_diff>

<commit_message>
adding More Than N
</commit_message>
<xml_diff>
--- a/LISTS/Python Code Challenges.docx
+++ b/LISTS/Python Code Challenges.docx
@@ -2792,6 +2792,468 @@
           </wp:inline>
         </w:drawing>
       </w:r>
+    </w:p>
+    <w:p>
+      <w:pPr>
+        <w:pStyle w:val="p1qg33igem5pagn4kpmirjw"/>
+        <w:shd w:val="clear" w:color="auto" w:fill="10162F"/>
+        <w:spacing w:before="0" w:beforeAutospacing="0"/>
+        <w:rPr>
+          <w:rFonts w:ascii="Segoe UI" w:hAnsi="Segoe UI" w:cs="Segoe UI"/>
+          <w:color w:val="FFFFFF"/>
+          <w:lang w:val="en-US"/>
+        </w:rPr>
+      </w:pPr>
+      <w:r>
+        <w:rPr>
+          <w:rFonts w:ascii="Segoe UI" w:hAnsi="Segoe UI" w:cs="Segoe UI"/>
+          <w:color w:val="FFFFFF"/>
+          <w:lang w:val="en-US"/>
+        </w:rPr>
+        <w:t>Here is how we did it:</w:t>
+      </w:r>
+    </w:p>
+    <w:p>
+      <w:pPr>
+        <w:pStyle w:val="HTML"/>
+        <w:shd w:val="clear" w:color="auto" w:fill="211E2F"/>
+        <w:rPr>
+          <w:rFonts w:ascii="Ubuntu Mono" w:hAnsi="Ubuntu Mono"/>
+          <w:color w:val="939598"/>
+          <w:lang w:val="en-US"/>
+        </w:rPr>
+      </w:pPr>
+      <w:r>
+        <w:rPr>
+          <w:rStyle w:val="mtk12"/>
+          <w:rFonts w:ascii="Ubuntu Mono" w:hAnsi="Ubuntu Mono"/>
+          <w:color w:val="B3CCFF"/>
+          <w:lang w:val="en-US"/>
+        </w:rPr>
+        <w:t>def larger_</w:t>
+      </w:r>
+      <w:proofErr w:type="gramStart"/>
+      <w:r>
+        <w:rPr>
+          <w:rStyle w:val="mtk12"/>
+          <w:rFonts w:ascii="Ubuntu Mono" w:hAnsi="Ubuntu Mono"/>
+          <w:color w:val="B3CCFF"/>
+          <w:lang w:val="en-US"/>
+        </w:rPr>
+        <w:t>list</w:t>
+      </w:r>
+      <w:r>
+        <w:rPr>
+          <w:rStyle w:val="mtk1"/>
+          <w:rFonts w:ascii="Ubuntu Mono" w:hAnsi="Ubuntu Mono"/>
+          <w:color w:val="FFFFFF"/>
+          <w:lang w:val="en-US"/>
+        </w:rPr>
+        <w:t>(</w:t>
+      </w:r>
+      <w:proofErr w:type="gramEnd"/>
+      <w:r>
+        <w:rPr>
+          <w:rStyle w:val="mtk9"/>
+          <w:rFonts w:ascii="Ubuntu Mono" w:hAnsi="Ubuntu Mono"/>
+          <w:color w:val="FF8973"/>
+          <w:lang w:val="en-US"/>
+        </w:rPr>
+        <w:t>lst1</w:t>
+      </w:r>
+      <w:r>
+        <w:rPr>
+          <w:rStyle w:val="mtk1"/>
+          <w:rFonts w:ascii="Ubuntu Mono" w:hAnsi="Ubuntu Mono"/>
+          <w:color w:val="FFFFFF"/>
+          <w:lang w:val="en-US"/>
+        </w:rPr>
+        <w:t xml:space="preserve">, </w:t>
+      </w:r>
+      <w:r>
+        <w:rPr>
+          <w:rStyle w:val="mtk9"/>
+          <w:rFonts w:ascii="Ubuntu Mono" w:hAnsi="Ubuntu Mono"/>
+          <w:color w:val="FF8973"/>
+          <w:lang w:val="en-US"/>
+        </w:rPr>
+        <w:t>lst2</w:t>
+      </w:r>
+      <w:r>
+        <w:rPr>
+          <w:rStyle w:val="mtk1"/>
+          <w:rFonts w:ascii="Ubuntu Mono" w:hAnsi="Ubuntu Mono"/>
+          <w:color w:val="FFFFFF"/>
+          <w:lang w:val="en-US"/>
+        </w:rPr>
+        <w:t>):</w:t>
+      </w:r>
+      <w:r>
+        <w:rPr>
+          <w:rFonts w:ascii="Ubuntu Mono" w:hAnsi="Ubuntu Mono"/>
+          <w:color w:val="939598"/>
+          <w:lang w:val="en-US"/>
+        </w:rPr>
+        <w:br/>
+      </w:r>
+      <w:r>
+        <w:rPr>
+          <w:rStyle w:val="mtk1"/>
+          <w:rFonts w:ascii="Ubuntu Mono" w:hAnsi="Ubuntu Mono"/>
+          <w:color w:val="FFFFFF"/>
+          <w:lang w:val="en-US"/>
+        </w:rPr>
+        <w:t>  </w:t>
+      </w:r>
+      <w:r>
+        <w:rPr>
+          <w:rStyle w:val="mtk12"/>
+          <w:rFonts w:ascii="Ubuntu Mono" w:hAnsi="Ubuntu Mono"/>
+          <w:color w:val="B3CCFF"/>
+          <w:lang w:val="en-US"/>
+        </w:rPr>
+        <w:t>if</w:t>
+      </w:r>
+      <w:r>
+        <w:rPr>
+          <w:rStyle w:val="mtk1"/>
+          <w:rFonts w:ascii="Ubuntu Mono" w:hAnsi="Ubuntu Mono"/>
+          <w:color w:val="FFFFFF"/>
+          <w:lang w:val="en-US"/>
+        </w:rPr>
+        <w:t xml:space="preserve"> len(</w:t>
+      </w:r>
+      <w:r>
+        <w:rPr>
+          <w:rStyle w:val="mtk9"/>
+          <w:rFonts w:ascii="Ubuntu Mono" w:hAnsi="Ubuntu Mono"/>
+          <w:color w:val="FF8973"/>
+          <w:lang w:val="en-US"/>
+        </w:rPr>
+        <w:t>lst1</w:t>
+      </w:r>
+      <w:r>
+        <w:rPr>
+          <w:rStyle w:val="mtk1"/>
+          <w:rFonts w:ascii="Ubuntu Mono" w:hAnsi="Ubuntu Mono"/>
+          <w:color w:val="FFFFFF"/>
+          <w:lang w:val="en-US"/>
+        </w:rPr>
+        <w:t xml:space="preserve">) </w:t>
+      </w:r>
+      <w:r>
+        <w:rPr>
+          <w:rStyle w:val="mtk9"/>
+          <w:rFonts w:ascii="Ubuntu Mono" w:hAnsi="Ubuntu Mono"/>
+          <w:color w:val="FF8973"/>
+          <w:lang w:val="en-US"/>
+        </w:rPr>
+        <w:t>&gt;</w:t>
+      </w:r>
+      <w:r>
+        <w:rPr>
+          <w:rStyle w:val="mtk1"/>
+          <w:rFonts w:ascii="Ubuntu Mono" w:hAnsi="Ubuntu Mono"/>
+          <w:color w:val="FFFFFF"/>
+          <w:lang w:val="en-US"/>
+        </w:rPr>
+        <w:t>= len(</w:t>
+      </w:r>
+      <w:r>
+        <w:rPr>
+          <w:rStyle w:val="mtk9"/>
+          <w:rFonts w:ascii="Ubuntu Mono" w:hAnsi="Ubuntu Mono"/>
+          <w:color w:val="FF8973"/>
+          <w:lang w:val="en-US"/>
+        </w:rPr>
+        <w:t>lst2</w:t>
+      </w:r>
+      <w:r>
+        <w:rPr>
+          <w:rStyle w:val="mtk1"/>
+          <w:rFonts w:ascii="Ubuntu Mono" w:hAnsi="Ubuntu Mono"/>
+          <w:color w:val="FFFFFF"/>
+          <w:lang w:val="en-US"/>
+        </w:rPr>
+        <w:t>):</w:t>
+      </w:r>
+      <w:r>
+        <w:rPr>
+          <w:rFonts w:ascii="Ubuntu Mono" w:hAnsi="Ubuntu Mono"/>
+          <w:color w:val="939598"/>
+          <w:lang w:val="en-US"/>
+        </w:rPr>
+        <w:br/>
+      </w:r>
+      <w:r>
+        <w:rPr>
+          <w:rStyle w:val="mtk1"/>
+          <w:rFonts w:ascii="Ubuntu Mono" w:hAnsi="Ubuntu Mono"/>
+          <w:color w:val="FFFFFF"/>
+          <w:lang w:val="en-US"/>
+        </w:rPr>
+        <w:t>    </w:t>
+      </w:r>
+      <w:r>
+        <w:rPr>
+          <w:rStyle w:val="mtk12"/>
+          <w:rFonts w:ascii="Ubuntu Mono" w:hAnsi="Ubuntu Mono"/>
+          <w:color w:val="B3CCFF"/>
+          <w:lang w:val="en-US"/>
+        </w:rPr>
+        <w:t>return</w:t>
+      </w:r>
+      <w:r>
+        <w:rPr>
+          <w:rStyle w:val="mtk1"/>
+          <w:rFonts w:ascii="Ubuntu Mono" w:hAnsi="Ubuntu Mono"/>
+          <w:color w:val="FFFFFF"/>
+          <w:lang w:val="en-US"/>
+        </w:rPr>
+        <w:t xml:space="preserve"> </w:t>
+      </w:r>
+      <w:r>
+        <w:rPr>
+          <w:rStyle w:val="mtk9"/>
+          <w:rFonts w:ascii="Ubuntu Mono" w:hAnsi="Ubuntu Mono"/>
+          <w:color w:val="FF8973"/>
+          <w:lang w:val="en-US"/>
+        </w:rPr>
+        <w:t>lst1</w:t>
+      </w:r>
+      <w:r>
+        <w:rPr>
+          <w:rStyle w:val="mtk1"/>
+          <w:rFonts w:ascii="Ubuntu Mono" w:hAnsi="Ubuntu Mono"/>
+          <w:color w:val="FFFFFF"/>
+          <w:lang w:val="en-US"/>
+        </w:rPr>
+        <w:t>[</w:t>
+      </w:r>
+      <w:r>
+        <w:rPr>
+          <w:rStyle w:val="mtk9"/>
+          <w:rFonts w:ascii="Ubuntu Mono" w:hAnsi="Ubuntu Mono"/>
+          <w:color w:val="FF8973"/>
+          <w:lang w:val="en-US"/>
+        </w:rPr>
+        <w:t>-1</w:t>
+      </w:r>
+      <w:r>
+        <w:rPr>
+          <w:rStyle w:val="mtk1"/>
+          <w:rFonts w:ascii="Ubuntu Mono" w:hAnsi="Ubuntu Mono"/>
+          <w:color w:val="FFFFFF"/>
+          <w:lang w:val="en-US"/>
+        </w:rPr>
+        <w:t>]</w:t>
+      </w:r>
+      <w:r>
+        <w:rPr>
+          <w:rFonts w:ascii="Ubuntu Mono" w:hAnsi="Ubuntu Mono"/>
+          <w:color w:val="939598"/>
+          <w:lang w:val="en-US"/>
+        </w:rPr>
+        <w:br/>
+      </w:r>
+      <w:r>
+        <w:rPr>
+          <w:rStyle w:val="mtk1"/>
+          <w:rFonts w:ascii="Ubuntu Mono" w:hAnsi="Ubuntu Mono"/>
+          <w:color w:val="FFFFFF"/>
+          <w:lang w:val="en-US"/>
+        </w:rPr>
+        <w:lastRenderedPageBreak/>
+        <w:t>  </w:t>
+      </w:r>
+      <w:r>
+        <w:rPr>
+          <w:rStyle w:val="mtk12"/>
+          <w:rFonts w:ascii="Ubuntu Mono" w:hAnsi="Ubuntu Mono"/>
+          <w:color w:val="B3CCFF"/>
+          <w:lang w:val="en-US"/>
+        </w:rPr>
+        <w:t>else</w:t>
+      </w:r>
+      <w:r>
+        <w:rPr>
+          <w:rStyle w:val="mtk1"/>
+          <w:rFonts w:ascii="Ubuntu Mono" w:hAnsi="Ubuntu Mono"/>
+          <w:color w:val="FFFFFF"/>
+          <w:lang w:val="en-US"/>
+        </w:rPr>
+        <w:t>:</w:t>
+      </w:r>
+      <w:r>
+        <w:rPr>
+          <w:rFonts w:ascii="Ubuntu Mono" w:hAnsi="Ubuntu Mono"/>
+          <w:color w:val="939598"/>
+          <w:lang w:val="en-US"/>
+        </w:rPr>
+        <w:br/>
+      </w:r>
+      <w:r>
+        <w:rPr>
+          <w:rStyle w:val="mtk1"/>
+          <w:rFonts w:ascii="Ubuntu Mono" w:hAnsi="Ubuntu Mono"/>
+          <w:color w:val="FFFFFF"/>
+          <w:lang w:val="en-US"/>
+        </w:rPr>
+        <w:t>    </w:t>
+      </w:r>
+      <w:r>
+        <w:rPr>
+          <w:rStyle w:val="mtk12"/>
+          <w:rFonts w:ascii="Ubuntu Mono" w:hAnsi="Ubuntu Mono"/>
+          <w:color w:val="B3CCFF"/>
+          <w:lang w:val="en-US"/>
+        </w:rPr>
+        <w:t>return</w:t>
+      </w:r>
+      <w:r>
+        <w:rPr>
+          <w:rStyle w:val="mtk1"/>
+          <w:rFonts w:ascii="Ubuntu Mono" w:hAnsi="Ubuntu Mono"/>
+          <w:color w:val="FFFFFF"/>
+          <w:lang w:val="en-US"/>
+        </w:rPr>
+        <w:t xml:space="preserve"> </w:t>
+      </w:r>
+      <w:r>
+        <w:rPr>
+          <w:rStyle w:val="mtk9"/>
+          <w:rFonts w:ascii="Ubuntu Mono" w:hAnsi="Ubuntu Mono"/>
+          <w:color w:val="FF8973"/>
+          <w:lang w:val="en-US"/>
+        </w:rPr>
+        <w:t>lst2</w:t>
+      </w:r>
+      <w:r>
+        <w:rPr>
+          <w:rStyle w:val="mtk1"/>
+          <w:rFonts w:ascii="Ubuntu Mono" w:hAnsi="Ubuntu Mono"/>
+          <w:color w:val="FFFFFF"/>
+          <w:lang w:val="en-US"/>
+        </w:rPr>
+        <w:t>[</w:t>
+      </w:r>
+      <w:r>
+        <w:rPr>
+          <w:rStyle w:val="mtk9"/>
+          <w:rFonts w:ascii="Ubuntu Mono" w:hAnsi="Ubuntu Mono"/>
+          <w:color w:val="FF8973"/>
+          <w:lang w:val="en-US"/>
+        </w:rPr>
+        <w:t>-1</w:t>
+      </w:r>
+      <w:r>
+        <w:rPr>
+          <w:rStyle w:val="mtk1"/>
+          <w:rFonts w:ascii="Ubuntu Mono" w:hAnsi="Ubuntu Mono"/>
+          <w:color w:val="FFFFFF"/>
+          <w:lang w:val="en-US"/>
+        </w:rPr>
+        <w:t>]</w:t>
+      </w:r>
+    </w:p>
+    <w:p>
+      <w:pPr>
+        <w:pStyle w:val="p1qg33igem5pagn4kpmirjw"/>
+        <w:shd w:val="clear" w:color="auto" w:fill="10162F"/>
+        <w:spacing w:before="0" w:beforeAutospacing="0" w:after="0"/>
+        <w:rPr>
+          <w:rFonts w:ascii="Segoe UI" w:hAnsi="Segoe UI" w:cs="Segoe UI"/>
+          <w:color w:val="FFFFFF"/>
+          <w:lang w:val="en-US"/>
+        </w:rPr>
+      </w:pPr>
+      <w:r>
+        <w:rPr>
+          <w:rFonts w:ascii="Segoe UI" w:hAnsi="Segoe UI" w:cs="Segoe UI"/>
+          <w:color w:val="FFFFFF"/>
+          <w:lang w:val="en-US"/>
+        </w:rPr>
+        <w:t>We start by comparing the lengths of each of the lists using the </w:t>
+      </w:r>
+      <w:proofErr w:type="gramStart"/>
+      <w:r>
+        <w:rPr>
+          <w:rStyle w:val="HTML1"/>
+          <w:rFonts w:ascii="Ubuntu Mono" w:hAnsi="Ubuntu Mono"/>
+          <w:b/>
+          <w:bCs/>
+          <w:color w:val="4FE0B0"/>
+          <w:lang w:val="en-US"/>
+        </w:rPr>
+        <w:t>len(</w:t>
+      </w:r>
+      <w:proofErr w:type="gramEnd"/>
+      <w:r>
+        <w:rPr>
+          <w:rStyle w:val="HTML1"/>
+          <w:rFonts w:ascii="Ubuntu Mono" w:hAnsi="Ubuntu Mono"/>
+          <w:b/>
+          <w:bCs/>
+          <w:color w:val="4FE0B0"/>
+          <w:lang w:val="en-US"/>
+        </w:rPr>
+        <w:t>)</w:t>
+      </w:r>
+      <w:r>
+        <w:rPr>
+          <w:rFonts w:ascii="Segoe UI" w:hAnsi="Segoe UI" w:cs="Segoe UI"/>
+          <w:color w:val="FFFFFF"/>
+          <w:lang w:val="en-US"/>
+        </w:rPr>
+        <w:t> function. This determines whether to return the last element of the first list or the second list. Notice that we use </w:t>
+      </w:r>
+      <w:r>
+        <w:rPr>
+          <w:rStyle w:val="HTML1"/>
+          <w:rFonts w:ascii="Ubuntu Mono" w:hAnsi="Ubuntu Mono"/>
+          <w:b/>
+          <w:bCs/>
+          <w:color w:val="4FE0B0"/>
+          <w:lang w:val="en-US"/>
+        </w:rPr>
+        <w:t>&gt;=</w:t>
+      </w:r>
+      <w:r>
+        <w:rPr>
+          <w:rFonts w:ascii="Segoe UI" w:hAnsi="Segoe UI" w:cs="Segoe UI"/>
+          <w:color w:val="FFFFFF"/>
+          <w:lang w:val="en-US"/>
+        </w:rPr>
+        <w:t>. This way, we know what to do if the lists have an equal length.</w:t>
+      </w:r>
+    </w:p>
+    <w:p>
+      <w:pPr>
+        <w:pStyle w:val="p1qg33igem5pagn4kpmirjw"/>
+        <w:shd w:val="clear" w:color="auto" w:fill="10162F"/>
+        <w:spacing w:before="0" w:beforeAutospacing="0"/>
+        <w:rPr>
+          <w:rFonts w:ascii="Segoe UI" w:hAnsi="Segoe UI" w:cs="Segoe UI"/>
+          <w:color w:val="FFFFFF"/>
+          <w:lang w:val="en-US"/>
+        </w:rPr>
+      </w:pPr>
+      <w:r>
+        <w:rPr>
+          <w:rFonts w:ascii="Segoe UI" w:hAnsi="Segoe UI" w:cs="Segoe UI"/>
+          <w:color w:val="FFFFFF"/>
+          <w:lang w:val="en-US"/>
+        </w:rPr>
+        <w:t>In order to get the last element, we get the element at the -1 index. The negative index starts at the end of the list and works towards the start of the list.</w:t>
+      </w:r>
+    </w:p>
+    <w:p>
+      <w:pPr>
+        <w:jc w:val="both"/>
+        <w:rPr>
+          <w:lang w:val="en-US"/>
+        </w:rPr>
+      </w:pPr>
     </w:p>
     <w:p>
       <w:pPr>

</xml_diff>

<commit_message>
adding More Than N Alternative
</commit_message>
<xml_diff>
--- a/LISTS/Python Code Challenges.docx
+++ b/LISTS/Python Code Challenges.docx
@@ -2830,7 +2830,17 @@
           <w:color w:val="B3CCFF"/>
           <w:lang w:val="en-US"/>
         </w:rPr>
-        <w:t>def larger_</w:t>
+        <w:t xml:space="preserve">def </w:t>
+      </w:r>
+      <w:proofErr w:type="spellStart"/>
+      <w:r>
+        <w:rPr>
+          <w:rStyle w:val="mtk12"/>
+          <w:rFonts w:ascii="Ubuntu Mono" w:hAnsi="Ubuntu Mono"/>
+          <w:color w:val="B3CCFF"/>
+          <w:lang w:val="en-US"/>
+        </w:rPr>
+        <w:t>larger_</w:t>
       </w:r>
       <w:proofErr w:type="gramStart"/>
       <w:r>
@@ -2842,6 +2852,7 @@
         </w:rPr>
         <w:t>list</w:t>
       </w:r>
+      <w:proofErr w:type="spellEnd"/>
       <w:r>
         <w:rPr>
           <w:rStyle w:val="mtk1"/>
@@ -2921,7 +2932,27 @@
           <w:color w:val="FFFFFF"/>
           <w:lang w:val="en-US"/>
         </w:rPr>
-        <w:t xml:space="preserve"> len(</w:t>
+        <w:t xml:space="preserve"> </w:t>
+      </w:r>
+      <w:proofErr w:type="spellStart"/>
+      <w:r>
+        <w:rPr>
+          <w:rStyle w:val="mtk1"/>
+          <w:rFonts w:ascii="Ubuntu Mono" w:hAnsi="Ubuntu Mono"/>
+          <w:color w:val="FFFFFF"/>
+          <w:lang w:val="en-US"/>
+        </w:rPr>
+        <w:t>len</w:t>
+      </w:r>
+      <w:proofErr w:type="spellEnd"/>
+      <w:r>
+        <w:rPr>
+          <w:rStyle w:val="mtk1"/>
+          <w:rFonts w:ascii="Ubuntu Mono" w:hAnsi="Ubuntu Mono"/>
+          <w:color w:val="FFFFFF"/>
+          <w:lang w:val="en-US"/>
+        </w:rPr>
+        <w:t>(</w:t>
       </w:r>
       <w:r>
         <w:rPr>
@@ -2957,7 +2988,27 @@
           <w:color w:val="FFFFFF"/>
           <w:lang w:val="en-US"/>
         </w:rPr>
-        <w:t>= len(</w:t>
+        <w:t xml:space="preserve">= </w:t>
+      </w:r>
+      <w:proofErr w:type="spellStart"/>
+      <w:r>
+        <w:rPr>
+          <w:rStyle w:val="mtk1"/>
+          <w:rFonts w:ascii="Ubuntu Mono" w:hAnsi="Ubuntu Mono"/>
+          <w:color w:val="FFFFFF"/>
+          <w:lang w:val="en-US"/>
+        </w:rPr>
+        <w:t>len</w:t>
+      </w:r>
+      <w:proofErr w:type="spellEnd"/>
+      <w:r>
+        <w:rPr>
+          <w:rStyle w:val="mtk1"/>
+          <w:rFonts w:ascii="Ubuntu Mono" w:hAnsi="Ubuntu Mono"/>
+          <w:color w:val="FFFFFF"/>
+          <w:lang w:val="en-US"/>
+        </w:rPr>
+        <w:t>(</w:t>
       </w:r>
       <w:r>
         <w:rPr>
@@ -3175,6 +3226,7 @@
         </w:rPr>
         <w:t>We start by comparing the lengths of each of the lists using the </w:t>
       </w:r>
+      <w:proofErr w:type="spellStart"/>
       <w:proofErr w:type="gramStart"/>
       <w:r>
         <w:rPr>
@@ -3185,9 +3237,9 @@
           <w:color w:val="4FE0B0"/>
           <w:lang w:val="en-US"/>
         </w:rPr>
-        <w:t>len(</w:t>
-      </w:r>
-      <w:proofErr w:type="gramEnd"/>
+        <w:t>len</w:t>
+      </w:r>
+      <w:proofErr w:type="spellEnd"/>
       <w:r>
         <w:rPr>
           <w:rStyle w:val="HTML1"/>
@@ -3197,16 +3249,9 @@
           <w:color w:val="4FE0B0"/>
           <w:lang w:val="en-US"/>
         </w:rPr>
-        <w:t>)</w:t>
-      </w:r>
-      <w:r>
-        <w:rPr>
-          <w:rFonts w:ascii="Segoe UI" w:hAnsi="Segoe UI" w:cs="Segoe UI"/>
-          <w:color w:val="FFFFFF"/>
-          <w:lang w:val="en-US"/>
-        </w:rPr>
-        <w:t> function. This determines whether to return the last element of the first list or the second list. Notice that we use </w:t>
-      </w:r>
+        <w:t>(</w:t>
+      </w:r>
+      <w:proofErr w:type="gramEnd"/>
       <w:r>
         <w:rPr>
           <w:rStyle w:val="HTML1"/>
@@ -3216,6 +3261,25 @@
           <w:color w:val="4FE0B0"/>
           <w:lang w:val="en-US"/>
         </w:rPr>
+        <w:t>)</w:t>
+      </w:r>
+      <w:r>
+        <w:rPr>
+          <w:rFonts w:ascii="Segoe UI" w:hAnsi="Segoe UI" w:cs="Segoe UI"/>
+          <w:color w:val="FFFFFF"/>
+          <w:lang w:val="en-US"/>
+        </w:rPr>
+        <w:t> function. This determines whether to return the last element of the first list or the second list. Notice that we use </w:t>
+      </w:r>
+      <w:r>
+        <w:rPr>
+          <w:rStyle w:val="HTML1"/>
+          <w:rFonts w:ascii="Ubuntu Mono" w:hAnsi="Ubuntu Mono"/>
+          <w:b/>
+          <w:bCs/>
+          <w:color w:val="4FE0B0"/>
+          <w:lang w:val="en-US"/>
+        </w:rPr>
         <w:t>&gt;=</w:t>
       </w:r>
       <w:r>
@@ -3254,6 +3318,422 @@
           <w:lang w:val="en-US"/>
         </w:rPr>
       </w:pPr>
+    </w:p>
+    <w:p>
+      <w:pPr>
+        <w:pStyle w:val="3"/>
+        <w:shd w:val="clear" w:color="auto" w:fill="10162F"/>
+        <w:rPr>
+          <w:rFonts w:ascii="Segoe UI" w:hAnsi="Segoe UI" w:cs="Segoe UI"/>
+          <w:color w:val="FFFFFF"/>
+          <w:lang w:val="en-US"/>
+        </w:rPr>
+      </w:pPr>
+      <w:r>
+        <w:rPr>
+          <w:rFonts w:ascii="Segoe UI" w:hAnsi="Segoe UI" w:cs="Segoe UI"/>
+          <w:color w:val="FFFFFF"/>
+          <w:lang w:val="en-US"/>
+        </w:rPr>
+        <w:t>4. More Than N</w:t>
+      </w:r>
+    </w:p>
+    <w:p>
+      <w:pPr>
+        <w:pStyle w:val="p1qg33igem5pagn4kpmirjw"/>
+        <w:shd w:val="clear" w:color="auto" w:fill="10162F"/>
+        <w:spacing w:before="0" w:beforeAutospacing="0" w:after="0"/>
+        <w:rPr>
+          <w:rFonts w:ascii="Segoe UI" w:hAnsi="Segoe UI" w:cs="Segoe UI"/>
+          <w:color w:val="FFFFFF"/>
+        </w:rPr>
+      </w:pPr>
+      <w:r>
+        <w:rPr>
+          <w:rFonts w:ascii="Segoe UI" w:hAnsi="Segoe UI" w:cs="Segoe UI"/>
+          <w:color w:val="FFFFFF"/>
+          <w:lang w:val="en-US"/>
+        </w:rPr>
+        <w:t>Our factory produces a variety of different flavored snacks and we want to check the number of instances of a certain type. We have a conveyor belt full of different types of snacks represented by different numbers. Our function will accept a list of numbers (representing the type of snack), a number for the second parameter (the type of snack we are looking for), and another number as the third parameter (the maximum number of that type of snack on the conveyor belt). The function will return </w:t>
+      </w:r>
+      <w:r>
+        <w:rPr>
+          <w:rStyle w:val="HTML1"/>
+          <w:rFonts w:ascii="Ubuntu Mono" w:hAnsi="Ubuntu Mono"/>
+          <w:b/>
+          <w:bCs/>
+          <w:color w:val="4FE0B0"/>
+          <w:lang w:val="en-US"/>
+        </w:rPr>
+        <w:t>True</w:t>
+      </w:r>
+      <w:r>
+        <w:rPr>
+          <w:rFonts w:ascii="Segoe UI" w:hAnsi="Segoe UI" w:cs="Segoe UI"/>
+          <w:color w:val="FFFFFF"/>
+          <w:lang w:val="en-US"/>
+        </w:rPr>
+        <w:t xml:space="preserve"> if the snack we are searching for appears more times than we provided as our third parameter. </w:t>
+      </w:r>
+      <w:proofErr w:type="spellStart"/>
+      <w:r>
+        <w:rPr>
+          <w:rFonts w:ascii="Segoe UI" w:hAnsi="Segoe UI" w:cs="Segoe UI"/>
+          <w:color w:val="FFFFFF"/>
+        </w:rPr>
+        <w:t>These</w:t>
+      </w:r>
+      <w:proofErr w:type="spellEnd"/>
+      <w:r>
+        <w:rPr>
+          <w:rFonts w:ascii="Segoe UI" w:hAnsi="Segoe UI" w:cs="Segoe UI"/>
+          <w:color w:val="FFFFFF"/>
+        </w:rPr>
+        <w:t xml:space="preserve"> </w:t>
+      </w:r>
+      <w:proofErr w:type="spellStart"/>
+      <w:r>
+        <w:rPr>
+          <w:rFonts w:ascii="Segoe UI" w:hAnsi="Segoe UI" w:cs="Segoe UI"/>
+          <w:color w:val="FFFFFF"/>
+        </w:rPr>
+        <w:t>are</w:t>
+      </w:r>
+      <w:proofErr w:type="spellEnd"/>
+      <w:r>
+        <w:rPr>
+          <w:rFonts w:ascii="Segoe UI" w:hAnsi="Segoe UI" w:cs="Segoe UI"/>
+          <w:color w:val="FFFFFF"/>
+        </w:rPr>
+        <w:t xml:space="preserve"> </w:t>
+      </w:r>
+      <w:proofErr w:type="spellStart"/>
+      <w:r>
+        <w:rPr>
+          <w:rFonts w:ascii="Segoe UI" w:hAnsi="Segoe UI" w:cs="Segoe UI"/>
+          <w:color w:val="FFFFFF"/>
+        </w:rPr>
+        <w:t>the</w:t>
+      </w:r>
+      <w:proofErr w:type="spellEnd"/>
+      <w:r>
+        <w:rPr>
+          <w:rFonts w:ascii="Segoe UI" w:hAnsi="Segoe UI" w:cs="Segoe UI"/>
+          <w:color w:val="FFFFFF"/>
+        </w:rPr>
+        <w:t xml:space="preserve"> </w:t>
+      </w:r>
+      <w:proofErr w:type="spellStart"/>
+      <w:r>
+        <w:rPr>
+          <w:rFonts w:ascii="Segoe UI" w:hAnsi="Segoe UI" w:cs="Segoe UI"/>
+          <w:color w:val="FFFFFF"/>
+        </w:rPr>
+        <w:t>steps</w:t>
+      </w:r>
+      <w:proofErr w:type="spellEnd"/>
+      <w:r>
+        <w:rPr>
+          <w:rFonts w:ascii="Segoe UI" w:hAnsi="Segoe UI" w:cs="Segoe UI"/>
+          <w:color w:val="FFFFFF"/>
+        </w:rPr>
+        <w:t xml:space="preserve"> </w:t>
+      </w:r>
+      <w:proofErr w:type="spellStart"/>
+      <w:r>
+        <w:rPr>
+          <w:rFonts w:ascii="Segoe UI" w:hAnsi="Segoe UI" w:cs="Segoe UI"/>
+          <w:color w:val="FFFFFF"/>
+        </w:rPr>
+        <w:t>we</w:t>
+      </w:r>
+      <w:proofErr w:type="spellEnd"/>
+      <w:r>
+        <w:rPr>
+          <w:rFonts w:ascii="Segoe UI" w:hAnsi="Segoe UI" w:cs="Segoe UI"/>
+          <w:color w:val="FFFFFF"/>
+        </w:rPr>
+        <w:t xml:space="preserve"> </w:t>
+      </w:r>
+      <w:proofErr w:type="spellStart"/>
+      <w:r>
+        <w:rPr>
+          <w:rFonts w:ascii="Segoe UI" w:hAnsi="Segoe UI" w:cs="Segoe UI"/>
+          <w:color w:val="FFFFFF"/>
+        </w:rPr>
+        <w:t>need</w:t>
+      </w:r>
+      <w:proofErr w:type="spellEnd"/>
+      <w:r>
+        <w:rPr>
+          <w:rFonts w:ascii="Segoe UI" w:hAnsi="Segoe UI" w:cs="Segoe UI"/>
+          <w:color w:val="FFFFFF"/>
+        </w:rPr>
+        <w:t>:</w:t>
+      </w:r>
+    </w:p>
+    <w:p>
+      <w:pPr>
+        <w:pStyle w:val="li1kqbjwbwa3ze6v0bvxq9rx"/>
+        <w:numPr>
+          <w:ilvl w:val="0"/>
+          <w:numId w:val="4"/>
+        </w:numPr>
+        <w:shd w:val="clear" w:color="auto" w:fill="10162F"/>
+        <w:rPr>
+          <w:rFonts w:ascii="Segoe UI" w:hAnsi="Segoe UI" w:cs="Segoe UI"/>
+          <w:color w:val="FFFFFF"/>
+          <w:lang w:val="en-US"/>
+        </w:rPr>
+      </w:pPr>
+      <w:r>
+        <w:rPr>
+          <w:rFonts w:ascii="Segoe UI" w:hAnsi="Segoe UI" w:cs="Segoe UI"/>
+          <w:color w:val="FFFFFF"/>
+          <w:lang w:val="en-US"/>
+        </w:rPr>
+        <w:t>Define the function to accept three parameters, a list of numbers, a number to look for, and a number for the number of instances</w:t>
+      </w:r>
+    </w:p>
+    <w:p>
+      <w:pPr>
+        <w:pStyle w:val="li1kqbjwbwa3ze6v0bvxq9rx"/>
+        <w:numPr>
+          <w:ilvl w:val="0"/>
+          <w:numId w:val="4"/>
+        </w:numPr>
+        <w:shd w:val="clear" w:color="auto" w:fill="10162F"/>
+        <w:spacing w:before="0" w:after="0"/>
+        <w:rPr>
+          <w:rFonts w:ascii="Segoe UI" w:hAnsi="Segoe UI" w:cs="Segoe UI"/>
+          <w:color w:val="FFFFFF"/>
+          <w:lang w:val="en-US"/>
+        </w:rPr>
+      </w:pPr>
+      <w:r>
+        <w:rPr>
+          <w:rFonts w:ascii="Segoe UI" w:hAnsi="Segoe UI" w:cs="Segoe UI"/>
+          <w:color w:val="FFFFFF"/>
+          <w:lang w:val="en-US"/>
+        </w:rPr>
+        <w:t>Count the number of occurrences of </w:t>
+      </w:r>
+      <w:r>
+        <w:rPr>
+          <w:rStyle w:val="HTML1"/>
+          <w:rFonts w:ascii="Ubuntu Mono" w:hAnsi="Ubuntu Mono"/>
+          <w:b/>
+          <w:bCs/>
+          <w:color w:val="4FE0B0"/>
+          <w:lang w:val="en-US"/>
+        </w:rPr>
+        <w:t>item</w:t>
+      </w:r>
+      <w:r>
+        <w:rPr>
+          <w:rFonts w:ascii="Segoe UI" w:hAnsi="Segoe UI" w:cs="Segoe UI"/>
+          <w:color w:val="FFFFFF"/>
+          <w:lang w:val="en-US"/>
+        </w:rPr>
+        <w:t> (the second parameter) in </w:t>
+      </w:r>
+      <w:proofErr w:type="spellStart"/>
+      <w:r>
+        <w:rPr>
+          <w:rStyle w:val="HTML1"/>
+          <w:rFonts w:ascii="Ubuntu Mono" w:hAnsi="Ubuntu Mono"/>
+          <w:b/>
+          <w:bCs/>
+          <w:color w:val="4FE0B0"/>
+          <w:lang w:val="en-US"/>
+        </w:rPr>
+        <w:t>lst</w:t>
+      </w:r>
+      <w:proofErr w:type="spellEnd"/>
+      <w:r>
+        <w:rPr>
+          <w:rFonts w:ascii="Segoe UI" w:hAnsi="Segoe UI" w:cs="Segoe UI"/>
+          <w:color w:val="FFFFFF"/>
+          <w:lang w:val="en-US"/>
+        </w:rPr>
+        <w:t> (the first parameter)</w:t>
+      </w:r>
+    </w:p>
+    <w:p>
+      <w:pPr>
+        <w:pStyle w:val="li1kqbjwbwa3ze6v0bvxq9rx"/>
+        <w:numPr>
+          <w:ilvl w:val="0"/>
+          <w:numId w:val="4"/>
+        </w:numPr>
+        <w:shd w:val="clear" w:color="auto" w:fill="10162F"/>
+        <w:spacing w:before="0" w:after="0"/>
+        <w:rPr>
+          <w:rFonts w:ascii="Segoe UI" w:hAnsi="Segoe UI" w:cs="Segoe UI"/>
+          <w:color w:val="FFFFFF"/>
+        </w:rPr>
+      </w:pPr>
+      <w:r>
+        <w:rPr>
+          <w:rFonts w:ascii="Segoe UI" w:hAnsi="Segoe UI" w:cs="Segoe UI"/>
+          <w:color w:val="FFFFFF"/>
+          <w:lang w:val="en-US"/>
+        </w:rPr>
+        <w:t>If the number of occurrences is greater than </w:t>
+      </w:r>
+      <w:r>
+        <w:rPr>
+          <w:rStyle w:val="HTML1"/>
+          <w:rFonts w:ascii="Ubuntu Mono" w:hAnsi="Ubuntu Mono"/>
+          <w:b/>
+          <w:bCs/>
+          <w:color w:val="4FE0B0"/>
+          <w:lang w:val="en-US"/>
+        </w:rPr>
+        <w:t>n</w:t>
+      </w:r>
+      <w:r>
+        <w:rPr>
+          <w:rFonts w:ascii="Segoe UI" w:hAnsi="Segoe UI" w:cs="Segoe UI"/>
+          <w:color w:val="FFFFFF"/>
+          <w:lang w:val="en-US"/>
+        </w:rPr>
+        <w:t> (the third parameter), return </w:t>
+      </w:r>
+      <w:r>
+        <w:rPr>
+          <w:rStyle w:val="HTML1"/>
+          <w:rFonts w:ascii="Ubuntu Mono" w:hAnsi="Ubuntu Mono"/>
+          <w:b/>
+          <w:bCs/>
+          <w:color w:val="4FE0B0"/>
+          <w:lang w:val="en-US"/>
+        </w:rPr>
+        <w:t>True</w:t>
+      </w:r>
+      <w:r>
+        <w:rPr>
+          <w:rFonts w:ascii="Segoe UI" w:hAnsi="Segoe UI" w:cs="Segoe UI"/>
+          <w:color w:val="FFFFFF"/>
+          <w:lang w:val="en-US"/>
+        </w:rPr>
+        <w:t xml:space="preserve">. </w:t>
+      </w:r>
+      <w:proofErr w:type="spellStart"/>
+      <w:r>
+        <w:rPr>
+          <w:rFonts w:ascii="Segoe UI" w:hAnsi="Segoe UI" w:cs="Segoe UI"/>
+          <w:color w:val="FFFFFF"/>
+        </w:rPr>
+        <w:t>Otherwise</w:t>
+      </w:r>
+      <w:proofErr w:type="spellEnd"/>
+      <w:r>
+        <w:rPr>
+          <w:rFonts w:ascii="Segoe UI" w:hAnsi="Segoe UI" w:cs="Segoe UI"/>
+          <w:color w:val="FFFFFF"/>
+        </w:rPr>
+        <w:t xml:space="preserve">, </w:t>
+      </w:r>
+      <w:proofErr w:type="spellStart"/>
+      <w:r>
+        <w:rPr>
+          <w:rFonts w:ascii="Segoe UI" w:hAnsi="Segoe UI" w:cs="Segoe UI"/>
+          <w:color w:val="FFFFFF"/>
+        </w:rPr>
+        <w:t>return</w:t>
+      </w:r>
+      <w:proofErr w:type="spellEnd"/>
+      <w:r>
+        <w:rPr>
+          <w:rFonts w:ascii="Segoe UI" w:hAnsi="Segoe UI" w:cs="Segoe UI"/>
+          <w:color w:val="FFFFFF"/>
+        </w:rPr>
+        <w:t> </w:t>
+      </w:r>
+      <w:proofErr w:type="spellStart"/>
+      <w:r>
+        <w:rPr>
+          <w:rStyle w:val="HTML1"/>
+          <w:rFonts w:ascii="Ubuntu Mono" w:hAnsi="Ubuntu Mono"/>
+          <w:b/>
+          <w:bCs/>
+          <w:color w:val="4FE0B0"/>
+        </w:rPr>
+        <w:t>False</w:t>
+      </w:r>
+      <w:proofErr w:type="spellEnd"/>
+    </w:p>
+    <w:p>
+      <w:pPr>
+        <w:jc w:val="both"/>
+        <w:rPr>
+          <w:lang w:val="en-US"/>
+        </w:rPr>
+      </w:pPr>
+    </w:p>
+    <w:p>
+      <w:pPr>
+        <w:jc w:val="center"/>
+        <w:rPr>
+          <w:lang w:val="en-US"/>
+        </w:rPr>
+      </w:pPr>
+      <w:r>
+        <w:rPr>
+          <w:noProof/>
+          <w:lang w:val="en-US"/>
+        </w:rPr>
+        <w:lastRenderedPageBreak/>
+        <w:drawing>
+          <wp:inline distT="0" distB="0" distL="0" distR="0" wp14:anchorId="53C65CBA" wp14:editId="51A358E6">
+            <wp:extent cx="5410200" cy="6035040"/>
+            <wp:effectExtent l="0" t="0" r="0" b="3810"/>
+            <wp:docPr id="4" name="Рисунок 4"/>
+            <wp:cNvGraphicFramePr>
+              <a:graphicFrameLocks xmlns:a="http://schemas.openxmlformats.org/drawingml/2006/main" noChangeAspect="1"/>
+            </wp:cNvGraphicFramePr>
+            <a:graphic xmlns:a="http://schemas.openxmlformats.org/drawingml/2006/main">
+              <a:graphicData uri="http://schemas.openxmlformats.org/drawingml/2006/picture">
+                <pic:pic xmlns:pic="http://schemas.openxmlformats.org/drawingml/2006/picture">
+                  <pic:nvPicPr>
+                    <pic:cNvPr id="0" name="Picture 4"/>
+                    <pic:cNvPicPr>
+                      <a:picLocks noChangeAspect="1" noChangeArrowheads="1"/>
+                    </pic:cNvPicPr>
+                  </pic:nvPicPr>
+                  <pic:blipFill>
+                    <a:blip r:embed="rId8">
+                      <a:extLst>
+                        <a:ext uri="{28A0092B-C50C-407E-A947-70E740481C1C}">
+                          <a14:useLocalDpi xmlns:a14="http://schemas.microsoft.com/office/drawing/2010/main" val="0"/>
+                        </a:ext>
+                      </a:extLst>
+                    </a:blip>
+                    <a:srcRect/>
+                    <a:stretch>
+                      <a:fillRect/>
+                    </a:stretch>
+                  </pic:blipFill>
+                  <pic:spPr bwMode="auto">
+                    <a:xfrm>
+                      <a:off x="0" y="0"/>
+                      <a:ext cx="5410200" cy="6035040"/>
+                    </a:xfrm>
+                    <a:prstGeom prst="rect">
+                      <a:avLst/>
+                    </a:prstGeom>
+                    <a:noFill/>
+                    <a:ln>
+                      <a:noFill/>
+                    </a:ln>
+                  </pic:spPr>
+                </pic:pic>
+              </a:graphicData>
+            </a:graphic>
+          </wp:inline>
+        </w:drawing>
+      </w:r>
     </w:p>
     <w:p>
       <w:pPr>
@@ -3276,6 +3756,119 @@
 <file path=word/numbering.xml><?xml version="1.0" encoding="utf-8"?>
 <w:numbering xmlns:wpc="http://schemas.microsoft.com/office/word/2010/wordprocessingCanvas" xmlns:cx="http://schemas.microsoft.com/office/drawing/2014/chartex" xmlns:cx1="http://schemas.microsoft.com/office/drawing/2015/9/8/chartex" xmlns:cx2="http://schemas.microsoft.com/office/drawing/2015/10/21/chartex" xmlns:cx3="http://schemas.microsoft.com/office/drawing/2016/5/9/chartex" xmlns:cx4="http://schemas.microsoft.com/office/drawing/2016/5/10/chartex" xmlns:cx5="http://schemas.microsoft.com/office/drawing/2016/5/11/chartex" xmlns:cx6="http://schemas.microsoft.com/office/drawing/2016/5/12/chartex" xmlns:cx7="http://schemas.microsoft.com/office/drawing/2016/5/13/chartex" xmlns:cx8="http://schemas.microsoft.com/office/drawing/2016/5/14/chartex" xmlns:mc="http://schemas.openxmlformats.org/markup-compatibility/2006" xmlns:aink="http://schemas.microsoft.com/office/drawing/2016/ink" xmlns:am3d="http://schemas.microsoft.com/office/drawing/2017/model3d" xmlns:o="urn:schemas-microsoft-com:office:office" xmlns:oel="http://schemas.microsoft.com/office/2019/extlst" xmlns:r="http://schemas.openxmlformats.org/officeDocument/2006/relationships" xmlns:m="http://schemas.openxmlformats.org/officeDocument/2006/math" xmlns:v="urn:schemas-microsoft-com:vml" xmlns:wp14="http://schemas.microsoft.com/office/word/2010/wordprocessingDrawing" xmlns:wp="http://schemas.openxmlformats.org/drawingml/2006/wordprocessingDrawing" xmlns:w10="urn:schemas-microsoft-com:office:word" xmlns:w="http://schemas.openxmlformats.org/wordprocessingml/2006/main" xmlns:w14="http://schemas.microsoft.com/office/word/2010/wordml" xmlns:w15="http://schemas.microsoft.com/office/word/2012/wordml" xmlns:w16cex="http://schemas.microsoft.com/office/word/2018/wordml/cex" xmlns:w16cid="http://schemas.microsoft.com/office/word/2016/wordml/cid" xmlns:w16="http://schemas.microsoft.com/office/word/2018/wordml" xmlns:w16sdtdh="http://schemas.microsoft.com/office/word/2020/wordml/sdtdatahash" xmlns:w16se="http://schemas.microsoft.com/office/word/2015/wordml/symex" xmlns:wpg="http://schemas.microsoft.com/office/word/2010/wordprocessingGroup" xmlns:wpi="http://schemas.microsoft.com/office/word/2010/wordprocessingInk" xmlns:wne="http://schemas.microsoft.com/office/word/2006/wordml" xmlns:wps="http://schemas.microsoft.com/office/word/2010/wordprocessingShape" mc:Ignorable="w14 w15 w16se w16cid w16 w16cex w16sdtdh wp14">
   <w:abstractNum w:abstractNumId="0" w15:restartNumberingAfterBreak="0">
+    <w:nsid w:val="22666286"/>
+    <w:multiLevelType w:val="multilevel"/>
+    <w:tmpl w:val="12AA8096"/>
+    <w:lvl w:ilvl="0">
+      <w:start w:val="1"/>
+      <w:numFmt w:val="decimal"/>
+      <w:lvlText w:val="%1."/>
+      <w:lvlJc w:val="left"/>
+      <w:pPr>
+        <w:tabs>
+          <w:tab w:val="num" w:pos="720"/>
+        </w:tabs>
+        <w:ind w:left="720" w:hanging="360"/>
+      </w:pPr>
+    </w:lvl>
+    <w:lvl w:ilvl="1" w:tentative="1">
+      <w:start w:val="1"/>
+      <w:numFmt w:val="decimal"/>
+      <w:lvlText w:val="%2."/>
+      <w:lvlJc w:val="left"/>
+      <w:pPr>
+        <w:tabs>
+          <w:tab w:val="num" w:pos="1440"/>
+        </w:tabs>
+        <w:ind w:left="1440" w:hanging="360"/>
+      </w:pPr>
+    </w:lvl>
+    <w:lvl w:ilvl="2" w:tentative="1">
+      <w:start w:val="1"/>
+      <w:numFmt w:val="decimal"/>
+      <w:lvlText w:val="%3."/>
+      <w:lvlJc w:val="left"/>
+      <w:pPr>
+        <w:tabs>
+          <w:tab w:val="num" w:pos="2160"/>
+        </w:tabs>
+        <w:ind w:left="2160" w:hanging="360"/>
+      </w:pPr>
+    </w:lvl>
+    <w:lvl w:ilvl="3" w:tentative="1">
+      <w:start w:val="1"/>
+      <w:numFmt w:val="decimal"/>
+      <w:lvlText w:val="%4."/>
+      <w:lvlJc w:val="left"/>
+      <w:pPr>
+        <w:tabs>
+          <w:tab w:val="num" w:pos="2880"/>
+        </w:tabs>
+        <w:ind w:left="2880" w:hanging="360"/>
+      </w:pPr>
+    </w:lvl>
+    <w:lvl w:ilvl="4" w:tentative="1">
+      <w:start w:val="1"/>
+      <w:numFmt w:val="decimal"/>
+      <w:lvlText w:val="%5."/>
+      <w:lvlJc w:val="left"/>
+      <w:pPr>
+        <w:tabs>
+          <w:tab w:val="num" w:pos="3600"/>
+        </w:tabs>
+        <w:ind w:left="3600" w:hanging="360"/>
+      </w:pPr>
+    </w:lvl>
+    <w:lvl w:ilvl="5" w:tentative="1">
+      <w:start w:val="1"/>
+      <w:numFmt w:val="decimal"/>
+      <w:lvlText w:val="%6."/>
+      <w:lvlJc w:val="left"/>
+      <w:pPr>
+        <w:tabs>
+          <w:tab w:val="num" w:pos="4320"/>
+        </w:tabs>
+        <w:ind w:left="4320" w:hanging="360"/>
+      </w:pPr>
+    </w:lvl>
+    <w:lvl w:ilvl="6" w:tentative="1">
+      <w:start w:val="1"/>
+      <w:numFmt w:val="decimal"/>
+      <w:lvlText w:val="%7."/>
+      <w:lvlJc w:val="left"/>
+      <w:pPr>
+        <w:tabs>
+          <w:tab w:val="num" w:pos="5040"/>
+        </w:tabs>
+        <w:ind w:left="5040" w:hanging="360"/>
+      </w:pPr>
+    </w:lvl>
+    <w:lvl w:ilvl="7" w:tentative="1">
+      <w:start w:val="1"/>
+      <w:numFmt w:val="decimal"/>
+      <w:lvlText w:val="%8."/>
+      <w:lvlJc w:val="left"/>
+      <w:pPr>
+        <w:tabs>
+          <w:tab w:val="num" w:pos="5760"/>
+        </w:tabs>
+        <w:ind w:left="5760" w:hanging="360"/>
+      </w:pPr>
+    </w:lvl>
+    <w:lvl w:ilvl="8" w:tentative="1">
+      <w:start w:val="1"/>
+      <w:numFmt w:val="decimal"/>
+      <w:lvlText w:val="%9."/>
+      <w:lvlJc w:val="left"/>
+      <w:pPr>
+        <w:tabs>
+          <w:tab w:val="num" w:pos="6480"/>
+        </w:tabs>
+        <w:ind w:left="6480" w:hanging="360"/>
+      </w:pPr>
+    </w:lvl>
+  </w:abstractNum>
+  <w:abstractNum w:abstractNumId="1" w15:restartNumberingAfterBreak="0">
     <w:nsid w:val="2B6C16FB"/>
     <w:multiLevelType w:val="multilevel"/>
     <w:tmpl w:val="BAE68EB2"/>
@@ -3388,7 +3981,7 @@
       </w:pPr>
     </w:lvl>
   </w:abstractNum>
-  <w:abstractNum w:abstractNumId="1" w15:restartNumberingAfterBreak="0">
+  <w:abstractNum w:abstractNumId="2" w15:restartNumberingAfterBreak="0">
     <w:nsid w:val="7299200A"/>
     <w:multiLevelType w:val="multilevel"/>
     <w:tmpl w:val="B2D4FC3C"/>
@@ -3501,7 +4094,7 @@
       </w:pPr>
     </w:lvl>
   </w:abstractNum>
-  <w:abstractNum w:abstractNumId="2" w15:restartNumberingAfterBreak="0">
+  <w:abstractNum w:abstractNumId="3" w15:restartNumberingAfterBreak="0">
     <w:nsid w:val="7C9C5308"/>
     <w:multiLevelType w:val="multilevel"/>
     <w:tmpl w:val="2A94BE6A"/>
@@ -3615,13 +4208,16 @@
     </w:lvl>
   </w:abstractNum>
   <w:num w:numId="1" w16cid:durableId="1624995580">
-    <w:abstractNumId w:val="0"/>
+    <w:abstractNumId w:val="1"/>
   </w:num>
   <w:num w:numId="2" w16cid:durableId="1253707934">
+    <w:abstractNumId w:val="3"/>
+  </w:num>
+  <w:num w:numId="3" w16cid:durableId="443110701">
     <w:abstractNumId w:val="2"/>
   </w:num>
-  <w:num w:numId="3" w16cid:durableId="443110701">
-    <w:abstractNumId w:val="1"/>
+  <w:num w:numId="4" w16cid:durableId="1279950629">
+    <w:abstractNumId w:val="0"/>
   </w:num>
 </w:numbering>
 </file>

</xml_diff>